<commit_message>
Update presentation for CYS
</commit_message>
<xml_diff>
--- a/presentation materials/КМУ/Текст для выступления .docx
+++ b/presentation materials/КМУ/Текст для выступления .docx
@@ -105,6 +105,27 @@
         <w:rPr>
           <w:rtl w:val="0"/>
         </w:rPr>
+        <w:t xml:space="preserve">В качестве Датасета мы используем априорные знания оболезнях и их симптомах, а также мы собрали свой датасет симптомов и болезней из форумов и других открытых источников. Этот датасет вложен в открытый доступ на платформе Kaggle и насчитывает чуть больше 5.000 записей. На диаграмме на слайде представлено распределение болезней по категориям. И например наибольшее количество болезней относится к категории дерматологии и венерологии.</w:t>
+      </w:r>
+    </w:p>
+    <w:p>
+      <w:pPr>
+        <w:rPr/>
+      </w:pPr>
+      <w:r>
+        <w:rPr>
+          <w:rtl w:val="0"/>
+        </w:rPr>
+      </w:r>
+    </w:p>
+    <w:p>
+      <w:pPr>
+        <w:rPr/>
+      </w:pPr>
+      <w:r>
+        <w:rPr>
+          <w:rtl w:val="0"/>
+        </w:rPr>
         <w:t xml:space="preserve">На данном слайде представлена архитектура модуля. Компонента диалог-агент отвечает за взаимодействие с пациентом и составления сообщений. Компонента Preprocessor отвечает за предобоработку входящих сообщений от пользователя. Компонента Symptom Extractor отвечает за извлечение симптомов из сообщений пациента и таким образом преобразует сообщения пациента в векторное представление. Компонента Symptom Rules содержит набор правил по которым выделяются симптомы из сообщений пациента. Deisease Classifier отвечает за предсказания предварительного диагноза по векторному представлению полученному из компоненты Symptom Extractor. Symptom Explainer предоставляет объяснение, почему модель выдала именно такое предсказание и какие симптомы на это больше всего повлияли. Полученная информация возвращается в диалоговый агент и выводится пользователю как результат.</w:t>
       </w:r>
     </w:p>
@@ -126,7 +147,7 @@
         <w:rPr>
           <w:rtl w:val="0"/>
         </w:rPr>
-        <w:t xml:space="preserve">И теперь давайте я расскажу немного подробнее про сбор симптомов пациента и определение предварительного диагноза. Начнём со сбора симптомов. Собираются симптомы пациента на естественном языке, то есть пациент пишет в свободной форме что его беспокоит и мы выделяем из его сообщения симптомы, которые у этого пациента есть. Каждое сообщение мы предварительно обрабатываем, удаляем знаки пунктуации и лемматизируем слова. Для выделения симптомов мы используем библиотеку Spacy и заранее сгенерированный правила для выделения симптомов. Также мы стараемся обработать отрицания симптомов,  то есть например когда пользователь пишет что у него нет температуры и мы должны это тоже учесть. Такие случаи мы обрабатываем с помощью библиотеки negspacy. В результате получаем векторное представление о симптомах пациента, которое потом можно передать модели машинного обучения, которая позволит на основании этого классифицировать этот набор наличия и отсутствия симптомов под некоторый предварительный диагноз.</w:t>
+        <w:t xml:space="preserve">И теперь давайте я расскажу немного подробнее про сбор симптомов пациента и определение предварительного диагноза. Начнём со сбора симптомов. Собираются симптомы пациента на естественном языке, то есть пациент пишет в свободной форме что его беспокоит и мы выделяем из его сообщения симптомы, которые у этого пациента есть. Каждое сообщение мы предварительно обрабатываем, удаляем знаки пунктуации и лемматизируем слова. Для выделения симптомов мы используем библиотеку Spacy и заранее сгенерированные правила для выделения симптомов. Мы сгенерировали правила для чуть больше 5000 симптомов. Также мы стараемся обработать отрицания симптомов,  то есть например когда пользователь пишет что у него нет температуры и мы должны это тоже учесть. Такие случаи мы обрабатываем с помощью библиотеки negspacy. В результате получаем векторное представление о симптомах пациента, которое потом можно передать модели машинного обучения, которая позволит на основании этого классифицировать этот набор наличия и отсутствия симптомов под некоторый предварительный диагноз.</w:t>
       </w:r>
     </w:p>
     <w:p>
@@ -168,28 +189,91 @@
         <w:rPr>
           <w:rtl w:val="0"/>
         </w:rPr>
-        <w:t xml:space="preserve">Ещё важно отметить, что если модель не уверена в предсказании и не может точно определить предварительный диагноз, то у агента есть возможность уточнить наличие или отсутствие конкретных симптомов, чтобы сделать предсказание более точным. Таким образом у системы есть возможность сделать несколько попыток предсказать предварительный диагноз, каждый раз запрашивая дополнительную информацию о симптомах пациента. В качестве данных для обучения и валидации модели используются собранный датасет симптомов и болезней, которые выложен на платформу Kaggle, а также априорные знания о болезнях и их симптомов и слабоструктурированные данные с медицинских форумов.</w:t>
-      </w:r>
-    </w:p>
-    <w:p>
-      <w:pPr>
-        <w:rPr/>
-      </w:pPr>
-      <w:r>
-        <w:rPr>
-          <w:rtl w:val="0"/>
-        </w:rPr>
-      </w:r>
-    </w:p>
-    <w:p>
-      <w:pPr>
-        <w:rPr/>
-      </w:pPr>
-      <w:r>
-        <w:rPr>
-          <w:rtl w:val="0"/>
-        </w:rPr>
-        <w:t xml:space="preserve">В результате разработана языковая модель для определения предварительного диагноза пациента при симптомом на естественном языке. Опубликована альфа-версия python пакета с разработанным инструментом. Исходный код проекта лежит в открытом доступе на гитхабе. На этом у меня всё, спасибо за внимание.</w:t>
+        <w:t xml:space="preserve">Ещё важно отметить, что если модель не уверена в предсказании и не может точно определить предварительный диагноз, то у агента есть возможность уточнить наличие или отсутствие конкретных симптомов, чтобы сделать предсказание более точным. Таким образом у системы есть возможность сделать несколько попыток предсказать предварительный диагноз, каждый раз запрашивая дополнительную информацию о симптомах пациента.</w:t>
+      </w:r>
+    </w:p>
+    <w:p>
+      <w:pPr>
+        <w:rPr/>
+      </w:pPr>
+      <w:r>
+        <w:rPr>
+          <w:rtl w:val="0"/>
+        </w:rPr>
+      </w:r>
+    </w:p>
+    <w:p>
+      <w:pPr>
+        <w:rPr/>
+      </w:pPr>
+      <w:r>
+        <w:rPr>
+          <w:rtl w:val="0"/>
+        </w:rPr>
+        <w:t xml:space="preserve">Также мы уже получили первые метрики качества нашего прототипа. Точность предсказания на тестовой выборке оказалась 0.23. Это довольно низкий показатель и мы уже работаем над его улучшением. Одно из направлений это повышать количество поддерживаемых симптомов и качество их распознавания. Другое направление это экспериментировать более сложные модели для предсказания диагноза по симптомам.</w:t>
+      </w:r>
+    </w:p>
+    <w:p>
+      <w:pPr>
+        <w:rPr/>
+      </w:pPr>
+      <w:r>
+        <w:rPr>
+          <w:rtl w:val="0"/>
+        </w:rPr>
+      </w:r>
+    </w:p>
+    <w:p>
+      <w:pPr>
+        <w:rPr/>
+      </w:pPr>
+      <w:r>
+        <w:rPr>
+          <w:rtl w:val="0"/>
+        </w:rPr>
+        <w:t xml:space="preserve">В результате разработана языковая модель для определения предварительного диагноза пациента при симптомом на естественном языке. Опубликована альфа-версия python пакета с разработанным инструментом. Исходный код проекта лежит в открытом доступе на гитхабе. </w:t>
+      </w:r>
+    </w:p>
+    <w:p>
+      <w:pPr>
+        <w:rPr/>
+      </w:pPr>
+      <w:r>
+        <w:rPr>
+          <w:rtl w:val="0"/>
+        </w:rPr>
+      </w:r>
+    </w:p>
+    <w:p>
+      <w:pPr>
+        <w:rPr/>
+      </w:pPr>
+      <w:r>
+        <w:rPr>
+          <w:rtl w:val="0"/>
+        </w:rPr>
+        <w:t xml:space="preserve">В дальнейшем мы планируем замерить различные метрики качества инструмента. Поддержать работу с большим количеством симптомов. Улучшить точность распознавания симптомов. И провести эксперименты с более сложными моделями для определения симптомов.</w:t>
+      </w:r>
+    </w:p>
+    <w:p>
+      <w:pPr>
+        <w:rPr/>
+      </w:pPr>
+      <w:r>
+        <w:rPr>
+          <w:rtl w:val="0"/>
+        </w:rPr>
+      </w:r>
+    </w:p>
+    <w:p>
+      <w:pPr>
+        <w:rPr/>
+      </w:pPr>
+      <w:r>
+        <w:rPr>
+          <w:rtl w:val="0"/>
+        </w:rPr>
+        <w:t xml:space="preserve">На этом у меня всё, спасибо за внимание.</w:t>
       </w:r>
     </w:p>
     <w:sectPr>

</xml_diff>